<commit_message>
estructura proyecto, y modelo de caso de uso
</commit_message>
<xml_diff>
--- a/Requisitos.docx
+++ b/Requisitos.docx
@@ -8,51 +8,27 @@
           <w:sz w:val="36"/>
           <w:szCs w:val="36"/>
           <w:u w:val="single"/>
-          <w:lang w:val="en-US"/>
-        </w:rPr>
-      </w:pPr>
-      <w:proofErr w:type="spellStart"/>
+          <w:lang w:val="es-AR"/>
+        </w:rPr>
+      </w:pPr>
       <w:r>
         <w:rPr>
           <w:b/>
           <w:sz w:val="36"/>
           <w:szCs w:val="36"/>
           <w:u w:val="single"/>
-          <w:lang w:val="en-US"/>
-        </w:rPr>
-        <w:t>Captura</w:t>
-      </w:r>
-      <w:proofErr w:type="spellEnd"/>
-      <w:r>
-        <w:rPr>
-          <w:b/>
+          <w:lang w:val="es-AR"/>
+        </w:rPr>
+        <w:t>Captura de Requisitos</w:t>
+      </w:r>
+    </w:p>
+    <w:p>
+      <w:pPr>
+        <w:rPr>
           <w:sz w:val="36"/>
           <w:szCs w:val="36"/>
           <w:u w:val="single"/>
-          <w:lang w:val="en-US"/>
-        </w:rPr>
-        <w:t xml:space="preserve"> de </w:t>
-      </w:r>
-      <w:proofErr w:type="spellStart"/>
-      <w:r>
-        <w:rPr>
-          <w:b/>
-          <w:sz w:val="36"/>
-          <w:szCs w:val="36"/>
-          <w:u w:val="single"/>
-          <w:lang w:val="en-US"/>
-        </w:rPr>
-        <w:t>Requisitos</w:t>
-      </w:r>
-      <w:proofErr w:type="spellEnd"/>
-    </w:p>
-    <w:p>
-      <w:pPr>
-        <w:rPr>
-          <w:sz w:val="36"/>
-          <w:szCs w:val="36"/>
-          <w:u w:val="single"/>
-          <w:lang w:val="en-US"/>
+          <w:lang w:val="es-AR"/>
         </w:rPr>
       </w:pPr>
     </w:p>
@@ -123,48 +99,88 @@
       <w:r>
         <w:t>Actor Administrador: Toda persona encargada de la administración y control del sitio “UM Book”</w:t>
       </w:r>
+    </w:p>
+    <w:p/>
+    <w:p>
+      <w:pPr>
+        <w:rPr>
+          <w:u w:val="single"/>
+        </w:rPr>
+      </w:pPr>
+      <w:r>
+        <w:rPr>
+          <w:u w:val="single"/>
+        </w:rPr>
+        <w:t>Casos de Uso:</w:t>
+      </w:r>
+    </w:p>
+    <w:p>
+      <w:pPr>
+        <w:rPr>
+          <w:u w:val="single"/>
+        </w:rPr>
+      </w:pPr>
+    </w:p>
+    <w:p>
+      <w:pPr>
+        <w:numPr>
+          <w:ilvl w:val="0"/>
+          <w:numId w:val="1"/>
+        </w:numPr>
+      </w:pPr>
+      <w:r>
+        <w:rPr>
+          <w:b/>
+        </w:rPr>
+        <w:t>Registrar Usuario</w:t>
+      </w:r>
+      <w:r>
+        <w:t>: Funcionalidad que se encarga de crear un nuevo usuario en el sistema.</w:t>
+      </w:r>
+      <w:r>
+        <w:t xml:space="preserve"> ( nombre apellido email usuario </w:t>
+      </w:r>
+      <w:proofErr w:type="spellStart"/>
+      <w:r>
+        <w:t>password</w:t>
+      </w:r>
+      <w:proofErr w:type="spellEnd"/>
+      <w:r>
+        <w:t xml:space="preserve"> </w:t>
+      </w:r>
+      <w:r>
+        <w:t>foto</w:t>
+      </w:r>
       <w:bookmarkStart w:id="0" w:name="_GoBack"/>
       <w:bookmarkEnd w:id="0"/>
-    </w:p>
-    <w:p/>
-    <w:p>
-      <w:pPr>
-        <w:rPr>
-          <w:u w:val="single"/>
-        </w:rPr>
-      </w:pPr>
-      <w:r>
-        <w:rPr>
-          <w:u w:val="single"/>
-        </w:rPr>
-        <w:t>Casos de Uso:</w:t>
-      </w:r>
-    </w:p>
-    <w:p>
-      <w:pPr>
-        <w:rPr>
-          <w:u w:val="single"/>
-        </w:rPr>
-      </w:pPr>
-    </w:p>
-    <w:p>
-      <w:pPr>
-        <w:numPr>
-          <w:ilvl w:val="0"/>
-          <w:numId w:val="1"/>
-        </w:numPr>
-      </w:pPr>
-      <w:r>
-        <w:rPr>
-          <w:b/>
-        </w:rPr>
-        <w:t>Registrar Usuario</w:t>
-      </w:r>
-      <w:r>
-        <w:t>: Funcionalidad que se encarga de crear un nuevo usuario en el sistema.</w:t>
-      </w:r>
-      <w:r>
-        <w:t xml:space="preserve"> ( nombre apellido email usuario </w:t>
+      <w:r>
+        <w:t>)</w:t>
+      </w:r>
+    </w:p>
+    <w:p>
+      <w:pPr>
+        <w:numPr>
+          <w:ilvl w:val="0"/>
+          <w:numId w:val="1"/>
+        </w:numPr>
+      </w:pPr>
+      <w:r>
+        <w:rPr>
+          <w:b/>
+        </w:rPr>
+        <w:t>Validar Usuario</w:t>
+      </w:r>
+      <w:r>
+        <w:t xml:space="preserve">: Se encarga de </w:t>
+      </w:r>
+      <w:r>
+        <w:t>verificar los datos del usuario</w:t>
+      </w:r>
+      <w:r>
+        <w:t xml:space="preserve"> en el sistema</w:t>
+      </w:r>
+      <w:r>
+        <w:t xml:space="preserve">. ( usuario </w:t>
       </w:r>
       <w:proofErr w:type="spellStart"/>
       <w:r>
@@ -186,40 +202,6 @@
         <w:rPr>
           <w:b/>
         </w:rPr>
-        <w:t>Validar Usuario</w:t>
-      </w:r>
-      <w:r>
-        <w:t xml:space="preserve">: Se encarga de </w:t>
-      </w:r>
-      <w:r>
-        <w:t>verificar los datos del usuario</w:t>
-      </w:r>
-      <w:r>
-        <w:t xml:space="preserve"> en el sistema</w:t>
-      </w:r>
-      <w:r>
-        <w:t xml:space="preserve">. ( usuario </w:t>
-      </w:r>
-      <w:proofErr w:type="spellStart"/>
-      <w:r>
-        <w:t>password</w:t>
-      </w:r>
-      <w:proofErr w:type="spellEnd"/>
-      <w:r>
-        <w:t xml:space="preserve"> )</w:t>
-      </w:r>
-    </w:p>
-    <w:p>
-      <w:pPr>
-        <w:numPr>
-          <w:ilvl w:val="0"/>
-          <w:numId w:val="1"/>
-        </w:numPr>
-      </w:pPr>
-      <w:r>
-        <w:rPr>
-          <w:b/>
-        </w:rPr>
         <w:t>Buscar Amigo</w:t>
       </w:r>
       <w:r>
@@ -378,13 +360,7 @@
         <w:rPr>
           <w:b/>
         </w:rPr>
-        <w:t xml:space="preserve">Listar </w:t>
-      </w:r>
-      <w:r>
-        <w:rPr>
-          <w:b/>
-        </w:rPr>
-        <w:t>Álbumes</w:t>
+        <w:t>Listar Álbumes</w:t>
       </w:r>
       <w:r>
         <w:t>: Posibilita al usuario listar sus álbumes de fotos.</w:t>

</xml_diff>

<commit_message>
casos de uso 9, 11, 13, 15, 17, 19, 21, 23
</commit_message>
<xml_diff>
--- a/Requisitos.docx
+++ b/Requisitos.docx
@@ -151,488 +151,524 @@
       <w:r>
         <w:t>foto</w:t>
       </w:r>
+      <w:r>
+        <w:t>)</w:t>
+      </w:r>
+    </w:p>
+    <w:p>
+      <w:pPr>
+        <w:numPr>
+          <w:ilvl w:val="0"/>
+          <w:numId w:val="1"/>
+        </w:numPr>
+      </w:pPr>
+      <w:r>
+        <w:rPr>
+          <w:b/>
+        </w:rPr>
+        <w:t>Validar Usuario</w:t>
+      </w:r>
+      <w:r>
+        <w:t xml:space="preserve">: Se encarga de </w:t>
+      </w:r>
+      <w:r>
+        <w:t>verificar los datos del usuario</w:t>
+      </w:r>
+      <w:r>
+        <w:t xml:space="preserve"> en el sistema</w:t>
+      </w:r>
+      <w:r>
+        <w:t xml:space="preserve">. ( usuario </w:t>
+      </w:r>
+      <w:proofErr w:type="spellStart"/>
+      <w:r>
+        <w:t>password</w:t>
+      </w:r>
+      <w:proofErr w:type="spellEnd"/>
+      <w:r>
+        <w:t xml:space="preserve"> )</w:t>
+      </w:r>
+    </w:p>
+    <w:p>
+      <w:pPr>
+        <w:numPr>
+          <w:ilvl w:val="0"/>
+          <w:numId w:val="1"/>
+        </w:numPr>
+      </w:pPr>
+      <w:r>
+        <w:rPr>
+          <w:b/>
+        </w:rPr>
+        <w:t>Buscar Amigo</w:t>
+      </w:r>
+      <w:r>
+        <w:t>: Permite buscar un amigo registrado en “UM Book”.</w:t>
+      </w:r>
+    </w:p>
+    <w:p>
+      <w:pPr>
+        <w:numPr>
+          <w:ilvl w:val="0"/>
+          <w:numId w:val="1"/>
+        </w:numPr>
+      </w:pPr>
+      <w:r>
+        <w:rPr>
+          <w:b/>
+        </w:rPr>
+        <w:t>Enviar Solicitud Amistad</w:t>
+      </w:r>
+      <w:r>
+        <w:t>: Permite a un usuario registrado enviarle una solicitud de amistad a otro usuario del sistema.</w:t>
+      </w:r>
+      <w:r>
+        <w:t xml:space="preserve"> (notificación y/o email)</w:t>
+      </w:r>
+    </w:p>
+    <w:p>
+      <w:pPr>
+        <w:numPr>
+          <w:ilvl w:val="0"/>
+          <w:numId w:val="1"/>
+        </w:numPr>
+      </w:pPr>
+      <w:r>
+        <w:rPr>
+          <w:b/>
+        </w:rPr>
+        <w:t>Gestionar Solicitud</w:t>
+      </w:r>
+      <w:r>
+        <w:rPr>
+          <w:b/>
+        </w:rPr>
+        <w:t>es de</w:t>
+      </w:r>
+      <w:r>
+        <w:rPr>
+          <w:b/>
+        </w:rPr>
+        <w:t xml:space="preserve"> Amistad</w:t>
+      </w:r>
+      <w:r>
+        <w:t>: Posibilita a un usuario aceptar o rechazar solicitudes de amistad de otros usuarios.</w:t>
+      </w:r>
+    </w:p>
+    <w:p>
+      <w:pPr>
+        <w:numPr>
+          <w:ilvl w:val="0"/>
+          <w:numId w:val="1"/>
+        </w:numPr>
+      </w:pPr>
+      <w:r>
+        <w:rPr>
+          <w:b/>
+        </w:rPr>
+        <w:t>Gestionar</w:t>
+      </w:r>
+      <w:r>
+        <w:rPr>
+          <w:b/>
+        </w:rPr>
+        <w:t xml:space="preserve"> Grupo</w:t>
+      </w:r>
+      <w:r>
+        <w:t>:</w:t>
+      </w:r>
+      <w:r>
+        <w:t xml:space="preserve"> Funcionalidad que permite al usuario </w:t>
+      </w:r>
+      <w:r>
+        <w:t>crear, modificar o eliminar un grupo de amigos.</w:t>
+      </w:r>
+    </w:p>
+    <w:p>
+      <w:pPr>
+        <w:numPr>
+          <w:ilvl w:val="0"/>
+          <w:numId w:val="1"/>
+        </w:numPr>
+      </w:pPr>
+      <w:r>
+        <w:rPr>
+          <w:b/>
+        </w:rPr>
+        <w:t>Listar Amistades</w:t>
+      </w:r>
+      <w:r>
+        <w:t>:</w:t>
+      </w:r>
+      <w:r>
+        <w:t xml:space="preserve"> Con dicha funcionalidad el usuario podrá listar todas sus amistades.</w:t>
+      </w:r>
+    </w:p>
+    <w:p>
+      <w:pPr>
+        <w:numPr>
+          <w:ilvl w:val="0"/>
+          <w:numId w:val="1"/>
+        </w:numPr>
+      </w:pPr>
+      <w:r>
+        <w:rPr>
+          <w:b/>
+        </w:rPr>
+        <w:t xml:space="preserve">Borrar </w:t>
+      </w:r>
+      <w:r>
+        <w:rPr>
+          <w:b/>
+        </w:rPr>
+        <w:t>Amistad</w:t>
+      </w:r>
+      <w:r>
+        <w:t>: Permite borrar un amigo.</w:t>
+      </w:r>
+    </w:p>
+    <w:p>
+      <w:pPr>
+        <w:numPr>
+          <w:ilvl w:val="0"/>
+          <w:numId w:val="1"/>
+        </w:numPr>
+      </w:pPr>
+      <w:r>
+        <w:rPr>
+          <w:b/>
+        </w:rPr>
+        <w:t>Gestionar Álbum</w:t>
+      </w:r>
+      <w:r>
+        <w:t>:</w:t>
+      </w:r>
+      <w:r>
+        <w:t xml:space="preserve"> Permite a un usuario crear, modificar o eliminar un álbum de fotos.</w:t>
+      </w:r>
+    </w:p>
+    <w:p>
+      <w:pPr>
+        <w:numPr>
+          <w:ilvl w:val="0"/>
+          <w:numId w:val="1"/>
+        </w:numPr>
+      </w:pPr>
+      <w:r>
+        <w:rPr>
+          <w:b/>
+        </w:rPr>
+        <w:t>Listar Álbumes</w:t>
+      </w:r>
+      <w:r>
+        <w:t>: Posibilita al usuario listar sus álbumes de fotos.</w:t>
+      </w:r>
+    </w:p>
+    <w:p>
+      <w:pPr>
+        <w:numPr>
+          <w:ilvl w:val="0"/>
+          <w:numId w:val="1"/>
+        </w:numPr>
+      </w:pPr>
+      <w:r>
+        <w:rPr>
+          <w:b/>
+        </w:rPr>
+        <w:t>Agregar</w:t>
+      </w:r>
+      <w:r>
+        <w:rPr>
+          <w:b/>
+        </w:rPr>
+        <w:t xml:space="preserve"> Foto</w:t>
+      </w:r>
+      <w:r>
+        <w:rPr>
+          <w:b/>
+        </w:rPr>
+        <w:t>s</w:t>
+      </w:r>
+      <w:r>
+        <w:t xml:space="preserve">: Permite a un usuario agregar una </w:t>
+      </w:r>
+      <w:r>
+        <w:t xml:space="preserve">o varias </w:t>
+      </w:r>
+      <w:r>
+        <w:t>nueva</w:t>
+      </w:r>
+      <w:r>
+        <w:t>s</w:t>
+      </w:r>
+      <w:r>
+        <w:t xml:space="preserve"> foto</w:t>
+      </w:r>
+      <w:r>
+        <w:t>s</w:t>
+      </w:r>
+      <w:r>
+        <w:t xml:space="preserve"> a un álbum existente.</w:t>
+      </w:r>
+    </w:p>
+    <w:p>
+      <w:pPr>
+        <w:numPr>
+          <w:ilvl w:val="0"/>
+          <w:numId w:val="1"/>
+        </w:numPr>
+      </w:pPr>
+      <w:r>
+        <w:rPr>
+          <w:b/>
+        </w:rPr>
+        <w:t>Ver Muro</w:t>
+      </w:r>
+      <w:r>
+        <w:t xml:space="preserve">: Permite visualizar el muro del propio usuario </w:t>
+      </w:r>
+      <w:proofErr w:type="spellStart"/>
+      <w:r>
+        <w:t>logeado</w:t>
+      </w:r>
+      <w:proofErr w:type="spellEnd"/>
+      <w:r>
+        <w:t xml:space="preserve"> y el de cualquier otro usuario.</w:t>
+      </w:r>
+    </w:p>
+    <w:p>
+      <w:pPr>
+        <w:numPr>
+          <w:ilvl w:val="0"/>
+          <w:numId w:val="1"/>
+        </w:numPr>
+      </w:pPr>
+      <w:r>
+        <w:rPr>
+          <w:b/>
+        </w:rPr>
+        <w:t>Gestionar</w:t>
+      </w:r>
+      <w:r>
+        <w:rPr>
+          <w:b/>
+        </w:rPr>
+        <w:t xml:space="preserve"> </w:t>
+      </w:r>
+      <w:r>
+        <w:rPr>
+          <w:b/>
+        </w:rPr>
+        <w:t>Publicación</w:t>
+      </w:r>
+      <w:r>
+        <w:t>: Permite</w:t>
+      </w:r>
+      <w:r>
+        <w:t xml:space="preserve"> al usuario crear, modificar o eliminar una publicación en su muro o en el muro de los amigos en los que tenga permiso.</w:t>
+      </w:r>
+    </w:p>
+    <w:p>
+      <w:pPr>
+        <w:numPr>
+          <w:ilvl w:val="0"/>
+          <w:numId w:val="1"/>
+        </w:numPr>
+      </w:pPr>
+      <w:r>
+        <w:rPr>
+          <w:b/>
+        </w:rPr>
+        <w:t>Crear</w:t>
+      </w:r>
+      <w:r>
+        <w:rPr>
+          <w:b/>
+        </w:rPr>
+        <w:t xml:space="preserve"> Comentario</w:t>
+      </w:r>
+      <w:r>
+        <w:t xml:space="preserve">: Le permite al usuario crear un nuevo comentario en una foto o en </w:t>
+      </w:r>
+      <w:r>
+        <w:t>una publicación.</w:t>
+      </w:r>
+    </w:p>
+    <w:p>
+      <w:pPr>
+        <w:numPr>
+          <w:ilvl w:val="0"/>
+          <w:numId w:val="1"/>
+        </w:numPr>
+      </w:pPr>
+      <w:r>
+        <w:rPr>
+          <w:b/>
+        </w:rPr>
+        <w:t>Eliminar Comentario</w:t>
+      </w:r>
+      <w:r>
+        <w:t xml:space="preserve">: </w:t>
+      </w:r>
+      <w:r>
+        <w:t>Un usuario puede eliminar un comentario de una publicación o una foto suya o de un amigo.</w:t>
+      </w:r>
+    </w:p>
+    <w:p>
+      <w:pPr>
+        <w:numPr>
+          <w:ilvl w:val="0"/>
+          <w:numId w:val="1"/>
+        </w:numPr>
+      </w:pPr>
+      <w:r>
+        <w:rPr>
+          <w:b/>
+        </w:rPr>
+        <w:t>Gestionar Notificaciones</w:t>
+      </w:r>
+      <w:r>
+        <w:t>: Funcionalidad de usuario que le permite configurar cuales notificaciones y/o mails desea recibir.</w:t>
+      </w:r>
+    </w:p>
+    <w:p>
+      <w:pPr>
+        <w:numPr>
+          <w:ilvl w:val="0"/>
+          <w:numId w:val="1"/>
+        </w:numPr>
+      </w:pPr>
+      <w:r>
+        <w:rPr>
+          <w:b/>
+        </w:rPr>
+        <w:t>Gestionar Permisos</w:t>
+      </w:r>
+      <w:r>
+        <w:t>: Posibilita al usuario modificar los permisos de su muro, grupos y álbumes.</w:t>
+      </w:r>
+    </w:p>
+    <w:p>
+      <w:pPr>
+        <w:numPr>
+          <w:ilvl w:val="0"/>
+          <w:numId w:val="1"/>
+        </w:numPr>
+      </w:pPr>
+      <w:r>
+        <w:rPr>
+          <w:b/>
+        </w:rPr>
+        <w:lastRenderedPageBreak/>
+        <w:t>Editar Perfil</w:t>
+      </w:r>
+      <w:r>
+        <w:t>:</w:t>
+      </w:r>
+      <w:r>
+        <w:t xml:space="preserve"> Permite a los </w:t>
+      </w:r>
+      <w:r>
+        <w:t>Usuarios y a los administradores modificar sus datos personales.</w:t>
+      </w:r>
+    </w:p>
+    <w:p>
+      <w:pPr>
+        <w:numPr>
+          <w:ilvl w:val="0"/>
+          <w:numId w:val="1"/>
+        </w:numPr>
+      </w:pPr>
+      <w:r>
+        <w:rPr>
+          <w:b/>
+        </w:rPr>
+        <w:t>Verificar permisos de usuario</w:t>
+      </w:r>
+      <w:r>
+        <w:t>: Funcionalidad que detecta si un amigo tiene permisos sobre ciertas funciones disponibles sobre otro amigo</w:t>
+      </w:r>
+    </w:p>
+    <w:p>
+      <w:pPr>
+        <w:numPr>
+          <w:ilvl w:val="0"/>
+          <w:numId w:val="1"/>
+        </w:numPr>
+      </w:pPr>
+      <w:r>
+        <w:rPr>
+          <w:b/>
+        </w:rPr>
+        <w:t>Eliminar Contenido Impropio</w:t>
+      </w:r>
+      <w:r>
+        <w:t xml:space="preserve">: Funcionalidad del Administrador que le permite </w:t>
+      </w:r>
+      <w:r>
+        <w:t>eliminar cualquier foto, comentario o publicación que considere inapropiado.</w:t>
+      </w:r>
+    </w:p>
+    <w:p>
+      <w:pPr>
+        <w:numPr>
+          <w:ilvl w:val="0"/>
+          <w:numId w:val="1"/>
+        </w:numPr>
+      </w:pPr>
+      <w:r>
+        <w:rPr>
+          <w:b/>
+        </w:rPr>
+        <w:t>Deshabilitar usuario</w:t>
+      </w:r>
+      <w:r>
+        <w:t>: Funcionalidad del Administrador que le permite deshabilitar a un usuario registrado</w:t>
+      </w:r>
+      <w:r>
+        <w:t>.</w:t>
+      </w:r>
+    </w:p>
+    <w:p>
+      <w:pPr>
+        <w:numPr>
+          <w:ilvl w:val="0"/>
+          <w:numId w:val="1"/>
+        </w:numPr>
+      </w:pPr>
+      <w:r>
+        <w:rPr>
+          <w:b/>
+        </w:rPr>
+        <w:t>Denunciar Contenido</w:t>
+      </w:r>
+      <w:r>
+        <w:t>:</w:t>
+      </w:r>
+      <w:r>
+        <w:t xml:space="preserve"> Le permite a un usuario señalar que una publicación, foto o comentario tiene contenido inapropiado.</w:t>
+      </w:r>
+    </w:p>
+    <w:p>
+      <w:pPr>
+        <w:numPr>
+          <w:ilvl w:val="0"/>
+          <w:numId w:val="1"/>
+        </w:numPr>
+      </w:pPr>
+      <w:r>
+        <w:rPr>
+          <w:b/>
+        </w:rPr>
+        <w:t xml:space="preserve">Administrar </w:t>
+      </w:r>
       <w:bookmarkStart w:id="0" w:name="_GoBack"/>
       <w:bookmarkEnd w:id="0"/>
       <w:r>
-        <w:t>)</w:t>
-      </w:r>
-    </w:p>
-    <w:p>
-      <w:pPr>
-        <w:numPr>
-          <w:ilvl w:val="0"/>
-          <w:numId w:val="1"/>
-        </w:numPr>
-      </w:pPr>
-      <w:r>
-        <w:rPr>
-          <w:b/>
-        </w:rPr>
-        <w:t>Validar Usuario</w:t>
-      </w:r>
-      <w:r>
-        <w:t xml:space="preserve">: Se encarga de </w:t>
-      </w:r>
-      <w:r>
-        <w:t>verificar los datos del usuario</w:t>
-      </w:r>
-      <w:r>
-        <w:t xml:space="preserve"> en el sistema</w:t>
-      </w:r>
-      <w:r>
-        <w:t xml:space="preserve">. ( usuario </w:t>
-      </w:r>
-      <w:proofErr w:type="spellStart"/>
-      <w:r>
-        <w:t>password</w:t>
-      </w:r>
-      <w:proofErr w:type="spellEnd"/>
-      <w:r>
-        <w:t xml:space="preserve"> )</w:t>
-      </w:r>
-    </w:p>
-    <w:p>
-      <w:pPr>
-        <w:numPr>
-          <w:ilvl w:val="0"/>
-          <w:numId w:val="1"/>
-        </w:numPr>
-      </w:pPr>
-      <w:r>
-        <w:rPr>
-          <w:b/>
-        </w:rPr>
-        <w:t>Buscar Amigo</w:t>
-      </w:r>
-      <w:r>
-        <w:t>: Permite buscar un amigo registrado en “UM Book”.</w:t>
-      </w:r>
-    </w:p>
-    <w:p>
-      <w:pPr>
-        <w:numPr>
-          <w:ilvl w:val="0"/>
-          <w:numId w:val="1"/>
-        </w:numPr>
-      </w:pPr>
-      <w:r>
-        <w:rPr>
-          <w:b/>
-        </w:rPr>
-        <w:t>Enviar Solicitud Amistad</w:t>
-      </w:r>
-      <w:r>
-        <w:t>: Permite a un usuario registrado enviarle una solicitud de amistad a otro usuario del sistema.</w:t>
-      </w:r>
-      <w:r>
-        <w:t xml:space="preserve"> (notificación y/o email)</w:t>
-      </w:r>
-    </w:p>
-    <w:p>
-      <w:pPr>
-        <w:numPr>
-          <w:ilvl w:val="0"/>
-          <w:numId w:val="1"/>
-        </w:numPr>
-      </w:pPr>
-      <w:r>
-        <w:rPr>
-          <w:b/>
-        </w:rPr>
-        <w:t>Gestionar Solicitud</w:t>
-      </w:r>
-      <w:r>
-        <w:rPr>
-          <w:b/>
-        </w:rPr>
-        <w:t>es de</w:t>
-      </w:r>
-      <w:r>
-        <w:rPr>
-          <w:b/>
-        </w:rPr>
-        <w:t xml:space="preserve"> Amistad</w:t>
-      </w:r>
-      <w:r>
-        <w:t>: Posibilita a un usuario aceptar o rechazar solicitudes de amistad de otros usuarios.</w:t>
-      </w:r>
-    </w:p>
-    <w:p>
-      <w:pPr>
-        <w:numPr>
-          <w:ilvl w:val="0"/>
-          <w:numId w:val="1"/>
-        </w:numPr>
-      </w:pPr>
-      <w:r>
-        <w:rPr>
-          <w:b/>
-        </w:rPr>
-        <w:t>Gestionar</w:t>
-      </w:r>
-      <w:r>
-        <w:rPr>
-          <w:b/>
-        </w:rPr>
-        <w:t xml:space="preserve"> Grupo</w:t>
-      </w:r>
-      <w:r>
-        <w:t>:</w:t>
-      </w:r>
-      <w:r>
-        <w:t xml:space="preserve"> Funcionalidad que permite al usuario </w:t>
-      </w:r>
-      <w:r>
-        <w:t>crear, modificar o eliminar un grupo de amigos.</w:t>
-      </w:r>
-    </w:p>
-    <w:p>
-      <w:pPr>
-        <w:numPr>
-          <w:ilvl w:val="0"/>
-          <w:numId w:val="1"/>
-        </w:numPr>
-      </w:pPr>
-      <w:r>
-        <w:rPr>
-          <w:b/>
-        </w:rPr>
-        <w:t>Listar Amistades</w:t>
-      </w:r>
-      <w:r>
-        <w:t>:</w:t>
-      </w:r>
-      <w:r>
-        <w:t xml:space="preserve"> Con dicha funcionalidad el usuario podrá listar todas sus amistades.</w:t>
-      </w:r>
-    </w:p>
-    <w:p>
-      <w:pPr>
-        <w:numPr>
-          <w:ilvl w:val="0"/>
-          <w:numId w:val="1"/>
-        </w:numPr>
-      </w:pPr>
-      <w:r>
-        <w:rPr>
-          <w:b/>
-        </w:rPr>
-        <w:t xml:space="preserve">Borrar </w:t>
-      </w:r>
-      <w:r>
-        <w:rPr>
-          <w:b/>
-        </w:rPr>
-        <w:t>Amistad</w:t>
-      </w:r>
-      <w:r>
-        <w:t>: Permite borrar un amigo.</w:t>
-      </w:r>
-    </w:p>
-    <w:p>
-      <w:pPr>
-        <w:numPr>
-          <w:ilvl w:val="0"/>
-          <w:numId w:val="1"/>
-        </w:numPr>
-      </w:pPr>
-      <w:r>
-        <w:rPr>
-          <w:b/>
-        </w:rPr>
-        <w:t>Gestionar Álbum</w:t>
-      </w:r>
-      <w:r>
-        <w:t>:</w:t>
-      </w:r>
-      <w:r>
-        <w:t xml:space="preserve"> Permite a un usuario crear, modificar o eliminar un álbum de fotos.</w:t>
-      </w:r>
-    </w:p>
-    <w:p>
-      <w:pPr>
-        <w:numPr>
-          <w:ilvl w:val="0"/>
-          <w:numId w:val="1"/>
-        </w:numPr>
-      </w:pPr>
-      <w:r>
-        <w:rPr>
-          <w:b/>
-        </w:rPr>
-        <w:t>Listar Álbumes</w:t>
-      </w:r>
-      <w:r>
-        <w:t>: Posibilita al usuario listar sus álbumes de fotos.</w:t>
-      </w:r>
-    </w:p>
-    <w:p>
-      <w:pPr>
-        <w:numPr>
-          <w:ilvl w:val="0"/>
-          <w:numId w:val="1"/>
-        </w:numPr>
-      </w:pPr>
-      <w:r>
-        <w:rPr>
-          <w:b/>
-        </w:rPr>
-        <w:t>Publicar Foto</w:t>
-      </w:r>
-      <w:r>
-        <w:t>: Permite a un usuario agregar una nueva foto a un álbum existente.</w:t>
-      </w:r>
-    </w:p>
-    <w:p>
-      <w:pPr>
-        <w:numPr>
-          <w:ilvl w:val="0"/>
-          <w:numId w:val="1"/>
-        </w:numPr>
-      </w:pPr>
-      <w:r>
-        <w:rPr>
-          <w:b/>
-        </w:rPr>
-        <w:t>Ver Muro</w:t>
-      </w:r>
-      <w:r>
-        <w:t xml:space="preserve">: Permite visualizar el muro del propio usuario </w:t>
-      </w:r>
-      <w:proofErr w:type="spellStart"/>
-      <w:r>
-        <w:t>logeado</w:t>
-      </w:r>
-      <w:proofErr w:type="spellEnd"/>
-      <w:r>
-        <w:t xml:space="preserve"> y el de cualquier otro usuario.</w:t>
-      </w:r>
-    </w:p>
-    <w:p>
-      <w:pPr>
-        <w:numPr>
-          <w:ilvl w:val="0"/>
-          <w:numId w:val="1"/>
-        </w:numPr>
-      </w:pPr>
-      <w:r>
-        <w:rPr>
-          <w:b/>
-        </w:rPr>
-        <w:t>Gestionar</w:t>
-      </w:r>
-      <w:r>
-        <w:rPr>
-          <w:b/>
-        </w:rPr>
-        <w:t xml:space="preserve"> </w:t>
-      </w:r>
-      <w:r>
-        <w:rPr>
-          <w:b/>
-        </w:rPr>
-        <w:t>Publicación</w:t>
-      </w:r>
-      <w:r>
-        <w:t>: Permite</w:t>
-      </w:r>
-      <w:r>
-        <w:t xml:space="preserve"> al usuario crear, modificar o eliminar una publicación en su muro o en el muro de los amigos en los que tenga permiso.</w:t>
-      </w:r>
-    </w:p>
-    <w:p>
-      <w:pPr>
-        <w:numPr>
-          <w:ilvl w:val="0"/>
-          <w:numId w:val="1"/>
-        </w:numPr>
-      </w:pPr>
-      <w:r>
-        <w:rPr>
-          <w:b/>
-        </w:rPr>
-        <w:t>Crear</w:t>
-      </w:r>
-      <w:r>
-        <w:rPr>
-          <w:b/>
-        </w:rPr>
-        <w:t xml:space="preserve"> Comentario</w:t>
-      </w:r>
-      <w:r>
-        <w:t xml:space="preserve">: Le permite al usuario crear un nuevo comentario en una foto o en </w:t>
-      </w:r>
-      <w:r>
-        <w:t>una publicación.</w:t>
-      </w:r>
-    </w:p>
-    <w:p>
-      <w:pPr>
-        <w:numPr>
-          <w:ilvl w:val="0"/>
-          <w:numId w:val="1"/>
-        </w:numPr>
-      </w:pPr>
-      <w:r>
-        <w:rPr>
-          <w:b/>
-        </w:rPr>
-        <w:t>Eliminar Comentario</w:t>
-      </w:r>
-      <w:r>
-        <w:t xml:space="preserve">: </w:t>
-      </w:r>
-      <w:r>
-        <w:t>Un usuario puede eliminar un comentario de una publicación o una foto suya o de un amigo.</w:t>
-      </w:r>
-    </w:p>
-    <w:p>
-      <w:pPr>
-        <w:numPr>
-          <w:ilvl w:val="0"/>
-          <w:numId w:val="1"/>
-        </w:numPr>
-      </w:pPr>
-      <w:r>
-        <w:rPr>
-          <w:b/>
-        </w:rPr>
-        <w:t>Gestionar Notificaciones</w:t>
-      </w:r>
-      <w:r>
-        <w:t>: Funcionalidad de usuario que le permite configurar cuales notificaciones y/o mails desea recibir.</w:t>
-      </w:r>
-    </w:p>
-    <w:p>
-      <w:pPr>
-        <w:numPr>
-          <w:ilvl w:val="0"/>
-          <w:numId w:val="1"/>
-        </w:numPr>
-      </w:pPr>
-      <w:r>
-        <w:rPr>
-          <w:b/>
-        </w:rPr>
-        <w:t>Gestionar Permisos</w:t>
-      </w:r>
-      <w:r>
-        <w:t>: Posibilita al usuario modificar los permisos de su muro, grupos y álbumes.</w:t>
-      </w:r>
-    </w:p>
-    <w:p>
-      <w:pPr>
-        <w:numPr>
-          <w:ilvl w:val="0"/>
-          <w:numId w:val="1"/>
-        </w:numPr>
-      </w:pPr>
-      <w:r>
-        <w:rPr>
-          <w:b/>
-        </w:rPr>
-        <w:t>Editar Perfil</w:t>
-      </w:r>
-      <w:r>
-        <w:t>:</w:t>
-      </w:r>
-      <w:r>
-        <w:t xml:space="preserve"> Permite a los </w:t>
-      </w:r>
-      <w:r>
-        <w:t>Usuarios y a los administradores modificar sus datos personales.</w:t>
-      </w:r>
-    </w:p>
-    <w:p>
-      <w:pPr>
-        <w:numPr>
-          <w:ilvl w:val="0"/>
-          <w:numId w:val="1"/>
-        </w:numPr>
-      </w:pPr>
-      <w:r>
-        <w:rPr>
-          <w:b/>
-        </w:rPr>
-        <w:lastRenderedPageBreak/>
-        <w:t>Verificar permisos de usuario</w:t>
-      </w:r>
-      <w:r>
-        <w:t>: Funcionalidad que detecta si un amigo tiene permisos sobre ciertas funciones disponibles sobre otro amigo</w:t>
-      </w:r>
-    </w:p>
-    <w:p>
-      <w:pPr>
-        <w:numPr>
-          <w:ilvl w:val="0"/>
-          <w:numId w:val="1"/>
-        </w:numPr>
-      </w:pPr>
-      <w:r>
-        <w:rPr>
-          <w:b/>
-        </w:rPr>
-        <w:t>Eliminar Contenido Impropio</w:t>
-      </w:r>
-      <w:r>
-        <w:t xml:space="preserve">: Funcionalidad del Administrador que le permite </w:t>
-      </w:r>
-      <w:r>
-        <w:t>eliminar cualquier foto, comentario o publicación que considere inapropiado.</w:t>
-      </w:r>
-    </w:p>
-    <w:p>
-      <w:pPr>
-        <w:numPr>
-          <w:ilvl w:val="0"/>
-          <w:numId w:val="1"/>
-        </w:numPr>
-      </w:pPr>
-      <w:r>
-        <w:rPr>
-          <w:b/>
-        </w:rPr>
-        <w:t>Deshabilitar usuario</w:t>
-      </w:r>
-      <w:r>
-        <w:t>: Funcionalidad del Administrador que le permite deshabilitar a un usuario registrado</w:t>
-      </w:r>
-      <w:r>
-        <w:t>.</w:t>
-      </w:r>
-    </w:p>
-    <w:p>
-      <w:pPr>
-        <w:numPr>
-          <w:ilvl w:val="0"/>
-          <w:numId w:val="1"/>
-        </w:numPr>
-      </w:pPr>
-      <w:r>
-        <w:rPr>
-          <w:b/>
-        </w:rPr>
-        <w:t>Denunciar Contenido</w:t>
-      </w:r>
-      <w:r>
-        <w:t>:</w:t>
-      </w:r>
-      <w:r>
-        <w:t xml:space="preserve"> Le permite a un usuario señalar que una publicación, foto o comentario tiene contenido inapropiado.</w:t>
-      </w:r>
-    </w:p>
-    <w:p>
-      <w:pPr>
-        <w:numPr>
-          <w:ilvl w:val="0"/>
-          <w:numId w:val="1"/>
-        </w:numPr>
-      </w:pPr>
-      <w:r>
-        <w:rPr>
-          <w:b/>
-        </w:rPr>
-        <w:t>Listar Denuncias</w:t>
+        <w:rPr>
+          <w:b/>
+        </w:rPr>
+        <w:t>Denuncias</w:t>
       </w:r>
       <w:r>
         <w:t>: Permite al Administrador listar todas las denuncias que se han realizado.</w:t>

</xml_diff>